<commit_message>
Writeup: Discussion on volume of request done
</commit_message>
<xml_diff>
--- a/Writeup.docx
+++ b/Writeup.docx
@@ -814,23 +814,7 @@
           <w:rFonts w:ascii="Segoe UI" w:eastAsia="Times New Roman" w:hAnsi="Segoe UI" w:cs="Segoe UI"/>
           <w:color w:val="24292F"/>
         </w:rPr>
-        <w:t xml:space="preserve">there is </w:t>
-      </w:r>
-      <w:proofErr w:type="spellStart"/>
-      <w:r>
-        <w:rPr>
-          <w:rFonts w:ascii="Segoe UI" w:eastAsia="Times New Roman" w:hAnsi="Segoe UI" w:cs="Segoe UI"/>
-          <w:color w:val="24292F"/>
-        </w:rPr>
-        <w:t>a</w:t>
-      </w:r>
-      <w:proofErr w:type="spellEnd"/>
-      <w:r>
-        <w:rPr>
-          <w:rFonts w:ascii="Segoe UI" w:eastAsia="Times New Roman" w:hAnsi="Segoe UI" w:cs="Segoe UI"/>
-          <w:color w:val="24292F"/>
-        </w:rPr>
-        <w:t xml:space="preserve"> positive correlation between</w:t>
+        <w:t>there is a positive correlation between</w:t>
       </w:r>
       <w:r>
         <w:rPr>
@@ -998,6 +982,453 @@
     <w:p>
       <w:pPr>
         <w:rPr>
+          <w:rFonts w:ascii="Segoe UI" w:eastAsia="Times New Roman" w:hAnsi="Segoe UI" w:cs="Segoe UI"/>
+          <w:color w:val="24292F"/>
+        </w:rPr>
+      </w:pPr>
+      <w:r>
+        <w:rPr>
+          <w:rFonts w:ascii="Segoe UI" w:eastAsia="Times New Roman" w:hAnsi="Segoe UI" w:cs="Segoe UI"/>
+          <w:color w:val="24292F"/>
+        </w:rPr>
+        <w:t xml:space="preserve">The choropleths of population share for </w:t>
+      </w:r>
+      <w:r>
+        <w:rPr>
+          <w:rFonts w:ascii="Segoe UI" w:eastAsia="Times New Roman" w:hAnsi="Segoe UI" w:cs="Segoe UI"/>
+          <w:color w:val="24292F"/>
+        </w:rPr>
+        <w:t>socio-demographic characteristics show that the northern communities are concentrated with white population whereas the southern communities/localities with black population.</w:t>
+      </w:r>
+      <w:r>
+        <w:rPr>
+          <w:rFonts w:ascii="Segoe UI" w:eastAsia="Times New Roman" w:hAnsi="Segoe UI" w:cs="Segoe UI"/>
+          <w:color w:val="24292F"/>
+        </w:rPr>
+        <w:t xml:space="preserve"> Moreover, natives seem to be </w:t>
+      </w:r>
+      <w:proofErr w:type="gramStart"/>
+      <w:r>
+        <w:rPr>
+          <w:rFonts w:ascii="Segoe UI" w:eastAsia="Times New Roman" w:hAnsi="Segoe UI" w:cs="Segoe UI"/>
+          <w:color w:val="24292F"/>
+        </w:rPr>
+        <w:t>fairly evenly</w:t>
+      </w:r>
+      <w:proofErr w:type="gramEnd"/>
+      <w:r>
+        <w:rPr>
+          <w:rFonts w:ascii="Segoe UI" w:eastAsia="Times New Roman" w:hAnsi="Segoe UI" w:cs="Segoe UI"/>
+          <w:color w:val="24292F"/>
+        </w:rPr>
+        <w:t xml:space="preserve"> distributed with a relatively slightly higher concentration in the eastern lakeside areas. Asians and Native Hawaiian and Pacific Islanders are relatively densely populated in the north than the south. </w:t>
+      </w:r>
+      <w:r>
+        <w:rPr>
+          <w:rFonts w:ascii="Segoe UI" w:eastAsia="Times New Roman" w:hAnsi="Segoe UI" w:cs="Segoe UI"/>
+          <w:color w:val="24292F"/>
+        </w:rPr>
+        <w:t>Hispanic</w:t>
+      </w:r>
+      <w:r>
+        <w:rPr>
+          <w:rFonts w:ascii="Segoe UI" w:eastAsia="Times New Roman" w:hAnsi="Segoe UI" w:cs="Segoe UI"/>
+          <w:color w:val="24292F"/>
+        </w:rPr>
+        <w:t xml:space="preserve"> are relatively densely populated in the </w:t>
+      </w:r>
+      <w:r>
+        <w:rPr>
+          <w:rFonts w:ascii="Segoe UI" w:eastAsia="Times New Roman" w:hAnsi="Segoe UI" w:cs="Segoe UI"/>
+          <w:color w:val="24292F"/>
+        </w:rPr>
+        <w:t>western communities</w:t>
+      </w:r>
+      <w:r>
+        <w:rPr>
+          <w:rFonts w:ascii="Segoe UI" w:eastAsia="Times New Roman" w:hAnsi="Segoe UI" w:cs="Segoe UI"/>
+          <w:color w:val="24292F"/>
+        </w:rPr>
+        <w:t xml:space="preserve"> than the </w:t>
+      </w:r>
+      <w:r>
+        <w:rPr>
+          <w:rFonts w:ascii="Segoe UI" w:eastAsia="Times New Roman" w:hAnsi="Segoe UI" w:cs="Segoe UI"/>
+          <w:color w:val="24292F"/>
+        </w:rPr>
+        <w:t>east</w:t>
+      </w:r>
+      <w:r>
+        <w:rPr>
+          <w:rFonts w:ascii="Segoe UI" w:eastAsia="Times New Roman" w:hAnsi="Segoe UI" w:cs="Segoe UI"/>
+          <w:color w:val="24292F"/>
+        </w:rPr>
+        <w:t>.</w:t>
+      </w:r>
+      <w:r>
+        <w:rPr>
+          <w:rFonts w:ascii="Segoe UI" w:eastAsia="Times New Roman" w:hAnsi="Segoe UI" w:cs="Segoe UI"/>
+          <w:color w:val="24292F"/>
+        </w:rPr>
+        <w:t xml:space="preserve"> The eastern communities also seem to have a relatively higher GINI than the west. Median income is relatively higher for the north parts of Chicago than the south. Income through public assistance is however higher for the south whereas income with no public assistance is higher for the north. Education level is higher for the north and lower for the south. Male population is slightly higher in the north</w:t>
+      </w:r>
+      <w:r>
+        <w:rPr>
+          <w:rFonts w:ascii="Segoe UI" w:eastAsia="Times New Roman" w:hAnsi="Segoe UI" w:cs="Segoe UI"/>
+          <w:color w:val="24292F"/>
+        </w:rPr>
+        <w:t xml:space="preserve"> and female in south. Youth population is higher in the west and aged 18-34 in the east around downtown and commercial areas. </w:t>
+      </w:r>
+    </w:p>
+    <w:p>
+      <w:pPr>
+        <w:rPr>
+          <w:rFonts w:ascii="Segoe UI" w:eastAsia="Times New Roman" w:hAnsi="Segoe UI" w:cs="Segoe UI"/>
+          <w:color w:val="24292F"/>
+        </w:rPr>
+      </w:pPr>
+      <w:r>
+        <w:rPr>
+          <w:rFonts w:ascii="Segoe UI" w:eastAsia="Times New Roman" w:hAnsi="Segoe UI" w:cs="Segoe UI"/>
+          <w:color w:val="24292F"/>
+        </w:rPr>
+        <w:t>Request for City Services seem to come from a community with higher black population share, higher GINI and higher income with public assistance.</w:t>
+      </w:r>
+    </w:p>
+    <w:p>
+      <w:pPr>
+        <w:rPr>
+          <w:rFonts w:ascii="Segoe UI" w:eastAsia="Times New Roman" w:hAnsi="Segoe UI" w:cs="Segoe UI"/>
+          <w:color w:val="24292F"/>
+        </w:rPr>
+      </w:pPr>
+      <w:r>
+        <w:rPr>
+          <w:rFonts w:ascii="Segoe UI" w:eastAsia="Times New Roman" w:hAnsi="Segoe UI" w:cs="Segoe UI"/>
+          <w:color w:val="24292F"/>
+        </w:rPr>
+        <w:t>Requests related to animal care and control seem to come more from communities with higher black population share, and low media income</w:t>
+      </w:r>
+      <w:r>
+        <w:rPr>
+          <w:rFonts w:ascii="Segoe UI" w:eastAsia="Times New Roman" w:hAnsi="Segoe UI" w:cs="Segoe UI"/>
+          <w:color w:val="24292F"/>
+        </w:rPr>
+        <w:t xml:space="preserve"> and lower education level.</w:t>
+      </w:r>
+    </w:p>
+    <w:p>
+      <w:pPr>
+        <w:rPr>
+          <w:rFonts w:ascii="Segoe UI" w:eastAsia="Times New Roman" w:hAnsi="Segoe UI" w:cs="Segoe UI"/>
+          <w:color w:val="24292F"/>
+        </w:rPr>
+      </w:pPr>
+      <w:r>
+        <w:rPr>
+          <w:rFonts w:ascii="Segoe UI" w:eastAsia="Times New Roman" w:hAnsi="Segoe UI" w:cs="Segoe UI"/>
+          <w:color w:val="24292F"/>
+        </w:rPr>
+        <w:t>Request for Services related to aviation come solely from region with high white population share, and high income with no public assistance.</w:t>
+      </w:r>
+    </w:p>
+    <w:p>
+      <w:pPr>
+        <w:rPr>
+          <w:rFonts w:ascii="Segoe UI" w:eastAsia="Times New Roman" w:hAnsi="Segoe UI" w:cs="Segoe UI"/>
+          <w:color w:val="24292F"/>
+        </w:rPr>
+      </w:pPr>
+      <w:r>
+        <w:rPr>
+          <w:rFonts w:ascii="Segoe UI" w:eastAsia="Times New Roman" w:hAnsi="Segoe UI" w:cs="Segoe UI"/>
+          <w:color w:val="24292F"/>
+        </w:rPr>
+        <w:t xml:space="preserve">Request for Services related to </w:t>
+      </w:r>
+      <w:r>
+        <w:rPr>
+          <w:rFonts w:ascii="Segoe UI" w:eastAsia="Times New Roman" w:hAnsi="Segoe UI" w:cs="Segoe UI"/>
+          <w:color w:val="24292F"/>
+        </w:rPr>
+        <w:t>Business Affairs and Consumer Protection</w:t>
+      </w:r>
+      <w:r>
+        <w:rPr>
+          <w:rFonts w:ascii="Segoe UI" w:eastAsia="Times New Roman" w:hAnsi="Segoe UI" w:cs="Segoe UI"/>
+          <w:color w:val="24292F"/>
+        </w:rPr>
+        <w:t xml:space="preserve"> come from </w:t>
+      </w:r>
+      <w:r>
+        <w:rPr>
+          <w:rFonts w:ascii="Segoe UI" w:eastAsia="Times New Roman" w:hAnsi="Segoe UI" w:cs="Segoe UI"/>
+          <w:color w:val="24292F"/>
+        </w:rPr>
+        <w:t>communities</w:t>
+      </w:r>
+      <w:r>
+        <w:rPr>
+          <w:rFonts w:ascii="Segoe UI" w:eastAsia="Times New Roman" w:hAnsi="Segoe UI" w:cs="Segoe UI"/>
+          <w:color w:val="24292F"/>
+        </w:rPr>
+        <w:t xml:space="preserve"> with high</w:t>
+      </w:r>
+      <w:r>
+        <w:rPr>
+          <w:rFonts w:ascii="Segoe UI" w:eastAsia="Times New Roman" w:hAnsi="Segoe UI" w:cs="Segoe UI"/>
+          <w:color w:val="24292F"/>
+        </w:rPr>
+        <w:t>er</w:t>
+      </w:r>
+      <w:r>
+        <w:rPr>
+          <w:rFonts w:ascii="Segoe UI" w:eastAsia="Times New Roman" w:hAnsi="Segoe UI" w:cs="Segoe UI"/>
+          <w:color w:val="24292F"/>
+        </w:rPr>
+        <w:t xml:space="preserve"> white population share, high</w:t>
+      </w:r>
+      <w:r>
+        <w:rPr>
+          <w:rFonts w:ascii="Segoe UI" w:eastAsia="Times New Roman" w:hAnsi="Segoe UI" w:cs="Segoe UI"/>
+          <w:color w:val="24292F"/>
+        </w:rPr>
+        <w:t>er</w:t>
+      </w:r>
+      <w:r>
+        <w:rPr>
+          <w:rFonts w:ascii="Segoe UI" w:eastAsia="Times New Roman" w:hAnsi="Segoe UI" w:cs="Segoe UI"/>
+          <w:color w:val="24292F"/>
+        </w:rPr>
+        <w:t xml:space="preserve"> Native Hawaiian and Pacific Islanders</w:t>
+      </w:r>
+      <w:r>
+        <w:rPr>
+          <w:rFonts w:ascii="Segoe UI" w:eastAsia="Times New Roman" w:hAnsi="Segoe UI" w:cs="Segoe UI"/>
+          <w:color w:val="24292F"/>
+        </w:rPr>
+        <w:t xml:space="preserve"> population share</w:t>
+      </w:r>
+      <w:r>
+        <w:rPr>
+          <w:rFonts w:ascii="Segoe UI" w:eastAsia="Times New Roman" w:hAnsi="Segoe UI" w:cs="Segoe UI"/>
+          <w:color w:val="24292F"/>
+        </w:rPr>
+        <w:t xml:space="preserve"> and higher level of education.</w:t>
+      </w:r>
+    </w:p>
+    <w:p>
+      <w:pPr>
+        <w:rPr>
+          <w:rFonts w:ascii="Segoe UI" w:eastAsia="Times New Roman" w:hAnsi="Segoe UI" w:cs="Segoe UI"/>
+          <w:color w:val="24292F"/>
+        </w:rPr>
+      </w:pPr>
+      <w:r>
+        <w:rPr>
+          <w:rFonts w:ascii="Segoe UI" w:eastAsia="Times New Roman" w:hAnsi="Segoe UI" w:cs="Segoe UI"/>
+          <w:color w:val="24292F"/>
+        </w:rPr>
+        <w:t xml:space="preserve">Request for Services related to </w:t>
+      </w:r>
+      <w:r>
+        <w:rPr>
+          <w:rFonts w:ascii="Segoe UI" w:eastAsia="Times New Roman" w:hAnsi="Segoe UI" w:cs="Segoe UI"/>
+          <w:color w:val="24292F"/>
+        </w:rPr>
+        <w:t>planning and building</w:t>
+      </w:r>
+      <w:r>
+        <w:rPr>
+          <w:rFonts w:ascii="Segoe UI" w:eastAsia="Times New Roman" w:hAnsi="Segoe UI" w:cs="Segoe UI"/>
+          <w:color w:val="24292F"/>
+        </w:rPr>
+        <w:t xml:space="preserve"> come </w:t>
+      </w:r>
+      <w:r>
+        <w:rPr>
+          <w:rFonts w:ascii="Segoe UI" w:eastAsia="Times New Roman" w:hAnsi="Segoe UI" w:cs="Segoe UI"/>
+          <w:color w:val="24292F"/>
+        </w:rPr>
+        <w:t xml:space="preserve">more </w:t>
+      </w:r>
+      <w:r>
+        <w:rPr>
+          <w:rFonts w:ascii="Segoe UI" w:eastAsia="Times New Roman" w:hAnsi="Segoe UI" w:cs="Segoe UI"/>
+          <w:color w:val="24292F"/>
+        </w:rPr>
+        <w:t xml:space="preserve">from region with high </w:t>
+      </w:r>
+      <w:r>
+        <w:rPr>
+          <w:rFonts w:ascii="Segoe UI" w:eastAsia="Times New Roman" w:hAnsi="Segoe UI" w:cs="Segoe UI"/>
+          <w:color w:val="24292F"/>
+        </w:rPr>
+        <w:t>Hispanic</w:t>
+      </w:r>
+      <w:r>
+        <w:rPr>
+          <w:rFonts w:ascii="Segoe UI" w:eastAsia="Times New Roman" w:hAnsi="Segoe UI" w:cs="Segoe UI"/>
+          <w:color w:val="24292F"/>
+        </w:rPr>
+        <w:t xml:space="preserve"> population share, and high income with no public assistance</w:t>
+      </w:r>
+      <w:r>
+        <w:rPr>
+          <w:rFonts w:ascii="Segoe UI" w:eastAsia="Times New Roman" w:hAnsi="Segoe UI" w:cs="Segoe UI"/>
+          <w:color w:val="24292F"/>
+        </w:rPr>
+        <w:t xml:space="preserve"> and lower education level.</w:t>
+      </w:r>
+    </w:p>
+    <w:p>
+      <w:pPr>
+        <w:rPr>
+          <w:rFonts w:ascii="Segoe UI" w:eastAsia="Times New Roman" w:hAnsi="Segoe UI" w:cs="Segoe UI"/>
+          <w:color w:val="24292F"/>
+        </w:rPr>
+      </w:pPr>
+      <w:r>
+        <w:rPr>
+          <w:rFonts w:ascii="Segoe UI" w:eastAsia="Times New Roman" w:hAnsi="Segoe UI" w:cs="Segoe UI"/>
+          <w:color w:val="24292F"/>
+        </w:rPr>
+        <w:t xml:space="preserve">Request for Services related to planning and building come more from region with high </w:t>
+      </w:r>
+      <w:r>
+        <w:rPr>
+          <w:rFonts w:ascii="Segoe UI" w:eastAsia="Times New Roman" w:hAnsi="Segoe UI" w:cs="Segoe UI"/>
+          <w:color w:val="24292F"/>
+        </w:rPr>
+        <w:t xml:space="preserve">black and </w:t>
+      </w:r>
+      <w:r>
+        <w:rPr>
+          <w:rFonts w:ascii="Segoe UI" w:eastAsia="Times New Roman" w:hAnsi="Segoe UI" w:cs="Segoe UI"/>
+          <w:color w:val="24292F"/>
+        </w:rPr>
+        <w:t>Hispanic</w:t>
+      </w:r>
+      <w:r>
+        <w:rPr>
+          <w:rFonts w:ascii="Segoe UI" w:eastAsia="Times New Roman" w:hAnsi="Segoe UI" w:cs="Segoe UI"/>
+          <w:color w:val="24292F"/>
+        </w:rPr>
+        <w:t xml:space="preserve"> population share, </w:t>
+      </w:r>
+      <w:r>
+        <w:rPr>
+          <w:rFonts w:ascii="Segoe UI" w:eastAsia="Times New Roman" w:hAnsi="Segoe UI" w:cs="Segoe UI"/>
+          <w:color w:val="24292F"/>
+        </w:rPr>
+        <w:t xml:space="preserve">high GINI, </w:t>
+      </w:r>
+      <w:r>
+        <w:rPr>
+          <w:rFonts w:ascii="Segoe UI" w:eastAsia="Times New Roman" w:hAnsi="Segoe UI" w:cs="Segoe UI"/>
+          <w:color w:val="24292F"/>
+        </w:rPr>
+        <w:t xml:space="preserve">and </w:t>
+      </w:r>
+      <w:r>
+        <w:rPr>
+          <w:rFonts w:ascii="Segoe UI" w:eastAsia="Times New Roman" w:hAnsi="Segoe UI" w:cs="Segoe UI"/>
+          <w:color w:val="24292F"/>
+        </w:rPr>
+        <w:t>lower median</w:t>
+      </w:r>
+      <w:r>
+        <w:rPr>
+          <w:rFonts w:ascii="Segoe UI" w:eastAsia="Times New Roman" w:hAnsi="Segoe UI" w:cs="Segoe UI"/>
+          <w:color w:val="24292F"/>
+        </w:rPr>
+        <w:t xml:space="preserve"> income and lower education level</w:t>
+      </w:r>
+      <w:r>
+        <w:rPr>
+          <w:rFonts w:ascii="Segoe UI" w:eastAsia="Times New Roman" w:hAnsi="Segoe UI" w:cs="Segoe UI"/>
+          <w:color w:val="24292F"/>
+        </w:rPr>
+        <w:t>.</w:t>
+      </w:r>
+    </w:p>
+    <w:p>
+      <w:pPr>
+        <w:rPr>
+          <w:rFonts w:ascii="Segoe UI" w:eastAsia="Times New Roman" w:hAnsi="Segoe UI" w:cs="Segoe UI"/>
+          <w:color w:val="24292F"/>
+        </w:rPr>
+      </w:pPr>
+      <w:r>
+        <w:rPr>
+          <w:rFonts w:ascii="Segoe UI" w:eastAsia="Times New Roman" w:hAnsi="Segoe UI" w:cs="Segoe UI"/>
+          <w:color w:val="24292F"/>
+        </w:rPr>
+        <w:lastRenderedPageBreak/>
+        <w:t xml:space="preserve">Request for Services related to </w:t>
+      </w:r>
+      <w:r>
+        <w:rPr>
+          <w:rFonts w:ascii="Segoe UI" w:eastAsia="Times New Roman" w:hAnsi="Segoe UI" w:cs="Segoe UI"/>
+          <w:color w:val="24292F"/>
+        </w:rPr>
+        <w:t>water and management</w:t>
+      </w:r>
+      <w:r>
+        <w:rPr>
+          <w:rFonts w:ascii="Segoe UI" w:eastAsia="Times New Roman" w:hAnsi="Segoe UI" w:cs="Segoe UI"/>
+          <w:color w:val="24292F"/>
+        </w:rPr>
+        <w:t xml:space="preserve"> come more from </w:t>
+      </w:r>
+      <w:r>
+        <w:rPr>
+          <w:rFonts w:ascii="Segoe UI" w:eastAsia="Times New Roman" w:hAnsi="Segoe UI" w:cs="Segoe UI"/>
+          <w:color w:val="24292F"/>
+        </w:rPr>
+        <w:t>communities</w:t>
+      </w:r>
+      <w:r>
+        <w:rPr>
+          <w:rFonts w:ascii="Segoe UI" w:eastAsia="Times New Roman" w:hAnsi="Segoe UI" w:cs="Segoe UI"/>
+          <w:color w:val="24292F"/>
+        </w:rPr>
+        <w:t xml:space="preserve"> with high Hispanic population share</w:t>
+      </w:r>
+      <w:r>
+        <w:rPr>
+          <w:rFonts w:ascii="Segoe UI" w:eastAsia="Times New Roman" w:hAnsi="Segoe UI" w:cs="Segoe UI"/>
+          <w:color w:val="24292F"/>
+        </w:rPr>
+        <w:t xml:space="preserve">, </w:t>
+      </w:r>
+      <w:r>
+        <w:rPr>
+          <w:rFonts w:ascii="Segoe UI" w:eastAsia="Times New Roman" w:hAnsi="Segoe UI" w:cs="Segoe UI"/>
+          <w:color w:val="24292F"/>
+        </w:rPr>
+        <w:t>lower median income and lower education level.</w:t>
+      </w:r>
+    </w:p>
+    <w:p>
+      <w:pPr>
+        <w:rPr>
+          <w:rFonts w:ascii="Segoe UI" w:eastAsia="Times New Roman" w:hAnsi="Segoe UI" w:cs="Segoe UI"/>
+          <w:color w:val="24292F"/>
+        </w:rPr>
+      </w:pPr>
+    </w:p>
+    <w:p>
+      <w:pPr>
+        <w:rPr>
+          <w:rFonts w:ascii="Segoe UI" w:eastAsia="Times New Roman" w:hAnsi="Segoe UI" w:cs="Segoe UI"/>
+          <w:color w:val="24292F"/>
+        </w:rPr>
+      </w:pPr>
+    </w:p>
+    <w:p>
+      <w:pPr>
+        <w:rPr>
           <w:rFonts w:ascii="Helvetica Neue" w:eastAsia="Times New Roman" w:hAnsi="Helvetica Neue" w:cs="Times New Roman"/>
           <w:color w:val="333333"/>
           <w:kern w:val="36"/>
@@ -1005,99 +1436,6 @@
           <w:szCs w:val="54"/>
         </w:rPr>
       </w:pPr>
-      <w:r>
-        <w:rPr>
-          <w:rFonts w:ascii="Segoe UI" w:eastAsia="Times New Roman" w:hAnsi="Segoe UI" w:cs="Segoe UI"/>
-          <w:color w:val="24292F"/>
-        </w:rPr>
-        <w:t xml:space="preserve">The choropleths of population share for </w:t>
-      </w:r>
-      <w:r>
-        <w:rPr>
-          <w:rFonts w:ascii="Segoe UI" w:eastAsia="Times New Roman" w:hAnsi="Segoe UI" w:cs="Segoe UI"/>
-          <w:color w:val="24292F"/>
-        </w:rPr>
-        <w:t>socio-demographic characteristics show that the northern communities are concentrated with white population whereas the southern communities/localities with black population.</w:t>
-      </w:r>
-      <w:r>
-        <w:rPr>
-          <w:rFonts w:ascii="Segoe UI" w:eastAsia="Times New Roman" w:hAnsi="Segoe UI" w:cs="Segoe UI"/>
-          <w:color w:val="24292F"/>
-        </w:rPr>
-        <w:t xml:space="preserve"> Moreover, natives seem to be </w:t>
-      </w:r>
-      <w:proofErr w:type="gramStart"/>
-      <w:r>
-        <w:rPr>
-          <w:rFonts w:ascii="Segoe UI" w:eastAsia="Times New Roman" w:hAnsi="Segoe UI" w:cs="Segoe UI"/>
-          <w:color w:val="24292F"/>
-        </w:rPr>
-        <w:t>fairly evenly</w:t>
-      </w:r>
-      <w:proofErr w:type="gramEnd"/>
-      <w:r>
-        <w:rPr>
-          <w:rFonts w:ascii="Segoe UI" w:eastAsia="Times New Roman" w:hAnsi="Segoe UI" w:cs="Segoe UI"/>
-          <w:color w:val="24292F"/>
-        </w:rPr>
-        <w:t xml:space="preserve"> distributed with a relatively slightly higher concentration in the eastern lakeside areas. Asians and Native Hawaiian and Pacific Islanders are relatively densely populated in the north than the south. </w:t>
-      </w:r>
-      <w:r>
-        <w:rPr>
-          <w:rFonts w:ascii="Segoe UI" w:eastAsia="Times New Roman" w:hAnsi="Segoe UI" w:cs="Segoe UI"/>
-          <w:color w:val="24292F"/>
-        </w:rPr>
-        <w:t>Hispanic</w:t>
-      </w:r>
-      <w:r>
-        <w:rPr>
-          <w:rFonts w:ascii="Segoe UI" w:eastAsia="Times New Roman" w:hAnsi="Segoe UI" w:cs="Segoe UI"/>
-          <w:color w:val="24292F"/>
-        </w:rPr>
-        <w:t xml:space="preserve"> are relatively densely populated in the </w:t>
-      </w:r>
-      <w:r>
-        <w:rPr>
-          <w:rFonts w:ascii="Segoe UI" w:eastAsia="Times New Roman" w:hAnsi="Segoe UI" w:cs="Segoe UI"/>
-          <w:color w:val="24292F"/>
-        </w:rPr>
-        <w:t>western communities</w:t>
-      </w:r>
-      <w:r>
-        <w:rPr>
-          <w:rFonts w:ascii="Segoe UI" w:eastAsia="Times New Roman" w:hAnsi="Segoe UI" w:cs="Segoe UI"/>
-          <w:color w:val="24292F"/>
-        </w:rPr>
-        <w:t xml:space="preserve"> than the </w:t>
-      </w:r>
-      <w:r>
-        <w:rPr>
-          <w:rFonts w:ascii="Segoe UI" w:eastAsia="Times New Roman" w:hAnsi="Segoe UI" w:cs="Segoe UI"/>
-          <w:color w:val="24292F"/>
-        </w:rPr>
-        <w:t>east</w:t>
-      </w:r>
-      <w:r>
-        <w:rPr>
-          <w:rFonts w:ascii="Segoe UI" w:eastAsia="Times New Roman" w:hAnsi="Segoe UI" w:cs="Segoe UI"/>
-          <w:color w:val="24292F"/>
-        </w:rPr>
-        <w:t>.</w:t>
-      </w:r>
-      <w:r>
-        <w:rPr>
-          <w:rFonts w:ascii="Segoe UI" w:eastAsia="Times New Roman" w:hAnsi="Segoe UI" w:cs="Segoe UI"/>
-          <w:color w:val="24292F"/>
-        </w:rPr>
-        <w:t xml:space="preserve"> The eastern communities also seem to have a relatively higher GINI than the west. Median income is relatively higher for the north parts of Chicago than the south. Income through public assistance is however higher for the south whereas income with no public assistance is higher for the north. Education level is higher for the north and lower for the south. Male population is slightly higher in the north</w:t>
-      </w:r>
-      <w:r>
-        <w:rPr>
-          <w:rFonts w:ascii="Segoe UI" w:eastAsia="Times New Roman" w:hAnsi="Segoe UI" w:cs="Segoe UI"/>
-          <w:color w:val="24292F"/>
-        </w:rPr>
-        <w:t xml:space="preserve"> and female in south. Youth population is higher in the west and aged 18-34 in the east around downtown and commercial areas. </w:t>
-      </w:r>
     </w:p>
     <w:sectPr>
       <w:pgSz w:w="12240" w:h="15840"/>

</xml_diff>

<commit_message>
Small changes to the writup
</commit_message>
<xml_diff>
--- a/Writeup.docx
+++ b/Writeup.docx
@@ -156,7 +156,6 @@
         </w:rPr>
         <w:t xml:space="preserve">We focus on two measures of interest regarding the 311 data: number of requests and the amount of time it takes to complete a request. While the first measure informs the demand of non-emergency services, the second measures </w:t>
       </w:r>
-      <w:proofErr w:type="gramStart"/>
       <w:r>
         <w:rPr>
           <w:rFonts w:ascii="Helvetica Neue" w:eastAsia="Times New Roman" w:hAnsi="Helvetica Neue" w:cs="Times New Roman"/>
@@ -164,9 +163,8 @@
           <w:sz w:val="21"/>
           <w:szCs w:val="21"/>
         </w:rPr>
-        <w:t>reflects</w:t>
-      </w:r>
-      <w:proofErr w:type="gramEnd"/>
+        <w:t>reflect</w:t>
+      </w:r>
       <w:r>
         <w:rPr>
           <w:rFonts w:ascii="Helvetica Neue" w:eastAsia="Times New Roman" w:hAnsi="Helvetica Neue" w:cs="Times New Roman"/>
@@ -280,16 +278,14 @@
         </w:rPr>
         <w:t xml:space="preserve">is a questionnaire conducted by the United States Census Bureau yearly to collect information about American citizens. Relevant sociodemographic elements were selected from this survey in the year </w:t>
       </w:r>
-      <w:proofErr w:type="gramStart"/>
       <w:r>
         <w:rPr>
           <w:rFonts w:ascii="Segoe UI" w:eastAsia="Times New Roman" w:hAnsi="Segoe UI" w:cs="Segoe UI"/>
           <w:color w:val="24292F"/>
           <w:shd w:val="clear" w:color="auto" w:fill="FFFFFF"/>
         </w:rPr>
-        <w:t>2019, and</w:t>
-      </w:r>
-      <w:proofErr w:type="gramEnd"/>
+        <w:t>2019 and</w:t>
+      </w:r>
       <w:r>
         <w:rPr>
           <w:rFonts w:ascii="Segoe UI" w:eastAsia="Times New Roman" w:hAnsi="Segoe UI" w:cs="Segoe UI"/>
@@ -707,21 +703,33 @@
         </w:rPr>
         <w:t xml:space="preserve"> The bar charts help look at this relation in a </w:t>
       </w:r>
-      <w:proofErr w:type="gramStart"/>
-      <w:r>
-        <w:rPr>
-          <w:rFonts w:ascii="Segoe UI" w:eastAsia="Times New Roman" w:hAnsi="Segoe UI" w:cs="Segoe UI"/>
-          <w:color w:val="24292F"/>
-        </w:rPr>
-        <w:t>more clear</w:t>
-      </w:r>
-      <w:proofErr w:type="gramEnd"/>
-      <w:r>
-        <w:rPr>
-          <w:rFonts w:ascii="Segoe UI" w:eastAsia="Times New Roman" w:hAnsi="Segoe UI" w:cs="Segoe UI"/>
-          <w:color w:val="24292F"/>
-        </w:rPr>
-        <w:t xml:space="preserve"> way as we are able to see the v</w:t>
+      <w:r>
+        <w:rPr>
+          <w:rFonts w:ascii="Segoe UI" w:eastAsia="Times New Roman" w:hAnsi="Segoe UI" w:cs="Segoe UI"/>
+          <w:color w:val="24292F"/>
+        </w:rPr>
+        <w:t>clearer</w:t>
+      </w:r>
+      <w:r>
+        <w:rPr>
+          <w:rFonts w:ascii="Segoe UI" w:eastAsia="Times New Roman" w:hAnsi="Segoe UI" w:cs="Segoe UI"/>
+          <w:color w:val="24292F"/>
+        </w:rPr>
+        <w:t xml:space="preserve"> way as we </w:t>
+      </w:r>
+      <w:r>
+        <w:rPr>
+          <w:rFonts w:ascii="Segoe UI" w:eastAsia="Times New Roman" w:hAnsi="Segoe UI" w:cs="Segoe UI"/>
+          <w:color w:val="24292F"/>
+        </w:rPr>
+        <w:t>can</w:t>
+      </w:r>
+      <w:r>
+        <w:rPr>
+          <w:rFonts w:ascii="Segoe UI" w:eastAsia="Times New Roman" w:hAnsi="Segoe UI" w:cs="Segoe UI"/>
+          <w:color w:val="24292F"/>
+        </w:rPr>
+        <w:t xml:space="preserve"> see the v</w:t>
       </w:r>
       <w:r>
         <w:rPr>
@@ -848,21 +856,26 @@
         </w:rPr>
         <w:t xml:space="preserve"> Moreover, natives seem to be </w:t>
       </w:r>
-      <w:proofErr w:type="gramStart"/>
-      <w:r>
-        <w:rPr>
-          <w:rFonts w:ascii="Segoe UI" w:eastAsia="Times New Roman" w:hAnsi="Segoe UI" w:cs="Segoe UI"/>
-          <w:color w:val="24292F"/>
-        </w:rPr>
-        <w:t>fairly evenly</w:t>
-      </w:r>
-      <w:proofErr w:type="gramEnd"/>
-      <w:r>
-        <w:rPr>
-          <w:rFonts w:ascii="Segoe UI" w:eastAsia="Times New Roman" w:hAnsi="Segoe UI" w:cs="Segoe UI"/>
-          <w:color w:val="24292F"/>
-        </w:rPr>
-        <w:t xml:space="preserve"> distributed with a relatively slightly higher concentration in the eastern lakeside areas. Asians and Native Hawaiian and Pacific Islanders are relatively densely populated in the </w:t>
+      <w:r>
+        <w:rPr>
+          <w:rFonts w:ascii="Segoe UI" w:eastAsia="Times New Roman" w:hAnsi="Segoe UI" w:cs="Segoe UI"/>
+          <w:color w:val="24292F"/>
+        </w:rPr>
+        <w:t>evenly</w:t>
+      </w:r>
+      <w:r>
+        <w:rPr>
+          <w:rFonts w:ascii="Segoe UI" w:eastAsia="Times New Roman" w:hAnsi="Segoe UI" w:cs="Segoe UI"/>
+          <w:color w:val="24292F"/>
+        </w:rPr>
+        <w:t xml:space="preserve"> distributed with a relatively slightly higher concentration in the eastern lakeside areas. Asians and Native Hawaiian and Pacific Islanders are relatively densely populated in the north than the south. </w:t>
+      </w:r>
+      <w:r>
+        <w:rPr>
+          <w:rFonts w:ascii="Segoe UI" w:eastAsia="Times New Roman" w:hAnsi="Segoe UI" w:cs="Segoe UI"/>
+          <w:color w:val="24292F"/>
+        </w:rPr>
+        <w:t xml:space="preserve">Hispanic are relatively densely populated in the western </w:t>
       </w:r>
       <w:r>
         <w:rPr>
@@ -870,14 +883,7 @@
           <w:color w:val="24292F"/>
         </w:rPr>
         <w:lastRenderedPageBreak/>
-        <w:t xml:space="preserve">north than the south. </w:t>
-      </w:r>
-      <w:r>
-        <w:rPr>
-          <w:rFonts w:ascii="Segoe UI" w:eastAsia="Times New Roman" w:hAnsi="Segoe UI" w:cs="Segoe UI"/>
-          <w:color w:val="24292F"/>
-        </w:rPr>
-        <w:t>Hispanic are relatively densely populated in the western communities than the east. The eastern communities also seem to have a relatively higher GINI than the west. Median income is relatively higher for the north parts of Chicago than the south. Income through public assistance is however higher for the south whereas income with no public assistance is higher for the north. Education level is higher for the north and lower for the south. Male population is slightly higher in the north</w:t>
+        <w:t>communities than the east. The eastern communities also seem to have a relatively higher GINI than the west. Median income is relatively higher for the north parts of Chicago than the south. Income through public assistance is however higher for the south whereas income with no public assistance is higher for the north. Education level is higher for the north and lower for the south. Male population is slightly higher in the north</w:t>
       </w:r>
       <w:r>
         <w:rPr>
@@ -1602,15 +1608,13 @@
         </w:rPr>
         <w:t xml:space="preserve">double (over 150 </w:t>
       </w:r>
-      <w:proofErr w:type="spellStart"/>
-      <w:r>
-        <w:rPr>
-          <w:rFonts w:ascii="Segoe UI" w:eastAsia="Times New Roman" w:hAnsi="Segoe UI" w:cs="Segoe UI"/>
-          <w:color w:val="24292F"/>
-        </w:rPr>
-        <w:t>dyas</w:t>
-      </w:r>
-      <w:proofErr w:type="spellEnd"/>
+      <w:r>
+        <w:rPr>
+          <w:rFonts w:ascii="Segoe UI" w:eastAsia="Times New Roman" w:hAnsi="Segoe UI" w:cs="Segoe UI"/>
+          <w:color w:val="24292F"/>
+        </w:rPr>
+        <w:t>days</w:t>
+      </w:r>
       <w:r>
         <w:rPr>
           <w:rFonts w:ascii="Segoe UI" w:eastAsia="Times New Roman" w:hAnsi="Segoe UI" w:cs="Segoe UI"/>
@@ -1718,15 +1722,13 @@
         </w:rPr>
         <w:t xml:space="preserve">The visuals show that the volume and response time for various requests type </w:t>
       </w:r>
-      <w:proofErr w:type="gramStart"/>
-      <w:r>
-        <w:rPr>
-          <w:rFonts w:ascii="Segoe UI" w:eastAsia="Times New Roman" w:hAnsi="Segoe UI" w:cs="Segoe UI"/>
-          <w:color w:val="24292F"/>
-        </w:rPr>
-        <w:t>generally  differ</w:t>
-      </w:r>
-      <w:proofErr w:type="gramEnd"/>
+      <w:r>
+        <w:rPr>
+          <w:rFonts w:ascii="Segoe UI" w:eastAsia="Times New Roman" w:hAnsi="Segoe UI" w:cs="Segoe UI"/>
+          <w:color w:val="24292F"/>
+        </w:rPr>
+        <w:t>generally differ</w:t>
+      </w:r>
       <w:r>
         <w:rPr>
           <w:rFonts w:ascii="Segoe UI" w:eastAsia="Times New Roman" w:hAnsi="Segoe UI" w:cs="Segoe UI"/>

</xml_diff>

<commit_message>
Writeip: Line on data subsetting added
1485 words
</commit_message>
<xml_diff>
--- a/Writeup.docx
+++ b/Writeup.docx
@@ -214,7 +214,7 @@
           <w:color w:val="24292F"/>
           <w:shd w:val="clear" w:color="auto" w:fill="FFFFFF"/>
         </w:rPr>
-        <w:t xml:space="preserve"> publicly available on the Chicago Data Portal. The dataset includes requests created after the launch of the new 311 system on 12/18/2018 and was last updated on May 11, 2022. Currently, it has 6 million rows and 37 columns, where each row is a request. Useful features from the data include request type, owner department, create date, closed date, and zip code. Since we are interested in the response time, we restrict observations to requests that have been completed. It is noted that the address for requests of the type “311 INFORMATION ONLY CALL” is often the address of the City’s 311 Center. See the codebook </w:t>
+        <w:t xml:space="preserve"> publicly available on the Chicago Data Portal. The dataset includes requests created after the launch of the new 311 system on 12/18/2018 and was last updated on May 11, 2022. Currently, it has 6 million rows and 37 columns, where each row is a request. Useful features from the data include request type, owner department, create date, closed date, and zip code. Since we are interested in the response time, we restrict observations to requests that have been completed. It is noted that the address for requests of the type “311 INFORMATION ONLY CALL” is often the address of the City’s 311 Center. </w:t>
       </w:r>
       <w:r>
         <w:rPr>
@@ -222,6 +222,54 @@
           <w:color w:val="24292F"/>
           <w:shd w:val="clear" w:color="auto" w:fill="FFFFFF"/>
         </w:rPr>
+        <w:t xml:space="preserve">We have </w:t>
+      </w:r>
+      <w:r>
+        <w:rPr>
+          <w:rFonts w:ascii="Segoe UI" w:eastAsia="Times New Roman" w:hAnsi="Segoe UI" w:cs="Segoe UI"/>
+          <w:color w:val="24292F"/>
+          <w:shd w:val="clear" w:color="auto" w:fill="FFFFFF"/>
+        </w:rPr>
+        <w:t>created a subset</w:t>
+      </w:r>
+      <w:r>
+        <w:rPr>
+          <w:rFonts w:ascii="Segoe UI" w:eastAsia="Times New Roman" w:hAnsi="Segoe UI" w:cs="Segoe UI"/>
+          <w:color w:val="24292F"/>
+          <w:shd w:val="clear" w:color="auto" w:fill="FFFFFF"/>
+        </w:rPr>
+        <w:t xml:space="preserve"> the data, limiting it to a sample of 1000 observations for the sake of faster </w:t>
+      </w:r>
+      <w:r>
+        <w:rPr>
+          <w:rFonts w:ascii="Segoe UI" w:eastAsia="Times New Roman" w:hAnsi="Segoe UI" w:cs="Segoe UI"/>
+          <w:color w:val="24292F"/>
+          <w:shd w:val="clear" w:color="auto" w:fill="FFFFFF"/>
+        </w:rPr>
+        <w:t>loading</w:t>
+      </w:r>
+      <w:r>
+        <w:rPr>
+          <w:rFonts w:ascii="Segoe UI" w:eastAsia="Times New Roman" w:hAnsi="Segoe UI" w:cs="Segoe UI"/>
+          <w:color w:val="24292F"/>
+          <w:shd w:val="clear" w:color="auto" w:fill="FFFFFF"/>
+        </w:rPr>
+        <w:t xml:space="preserve"> for our demo purposes. </w:t>
+      </w:r>
+      <w:r>
+        <w:rPr>
+          <w:rFonts w:ascii="Segoe UI" w:eastAsia="Times New Roman" w:hAnsi="Segoe UI" w:cs="Segoe UI"/>
+          <w:color w:val="24292F"/>
+          <w:shd w:val="clear" w:color="auto" w:fill="FFFFFF"/>
+        </w:rPr>
+        <w:t xml:space="preserve">See the codebook </w:t>
+      </w:r>
+      <w:r>
+        <w:rPr>
+          <w:rFonts w:ascii="Segoe UI" w:eastAsia="Times New Roman" w:hAnsi="Segoe UI" w:cs="Segoe UI"/>
+          <w:color w:val="24292F"/>
+          <w:shd w:val="clear" w:color="auto" w:fill="FFFFFF"/>
+        </w:rPr>
         <w:t xml:space="preserve">in data folder </w:t>
       </w:r>
       <w:r>
@@ -276,7 +324,16 @@
           <w:color w:val="24292F"/>
           <w:shd w:val="clear" w:color="auto" w:fill="FFFFFF"/>
         </w:rPr>
-        <w:t xml:space="preserve">is a questionnaire conducted by the United States Census Bureau yearly to collect information about American citizens. Relevant sociodemographic elements were selected from this survey in the year </w:t>
+        <w:t xml:space="preserve">is a questionnaire conducted by the United States Census Bureau yearly to collect information about American citizens. Relevant sociodemographic elements were </w:t>
+      </w:r>
+      <w:r>
+        <w:rPr>
+          <w:rFonts w:ascii="Segoe UI" w:eastAsia="Times New Roman" w:hAnsi="Segoe UI" w:cs="Segoe UI"/>
+          <w:color w:val="24292F"/>
+          <w:shd w:val="clear" w:color="auto" w:fill="FFFFFF"/>
+        </w:rPr>
+        <w:lastRenderedPageBreak/>
+        <w:t xml:space="preserve">selected from this survey in the year </w:t>
       </w:r>
       <w:r>
         <w:rPr>
@@ -311,16 +368,7 @@
           <w:color w:val="24292F"/>
           <w:shd w:val="clear" w:color="auto" w:fill="FFFFFF"/>
         </w:rPr>
-        <w:t xml:space="preserve">. Our subset of data includes 24 columns and 296 rows correlating to </w:t>
-      </w:r>
-      <w:r>
-        <w:rPr>
-          <w:rFonts w:ascii="Segoe UI" w:eastAsia="Times New Roman" w:hAnsi="Segoe UI" w:cs="Segoe UI"/>
-          <w:color w:val="24292F"/>
-          <w:shd w:val="clear" w:color="auto" w:fill="FFFFFF"/>
-        </w:rPr>
-        <w:lastRenderedPageBreak/>
-        <w:t xml:space="preserve">Chicago and other outlying areas included in the Chicago Metropolitan Statistical Area (MSA). </w:t>
+        <w:t xml:space="preserve">. Our subset of data includes 24 columns and 296 rows correlating to Chicago and other outlying areas included in the Chicago Metropolitan Statistical Area (MSA). </w:t>
       </w:r>
       <w:r>
         <w:rPr>
@@ -868,14 +916,7 @@
           <w:rFonts w:ascii="Segoe UI" w:eastAsia="Times New Roman" w:hAnsi="Segoe UI" w:cs="Segoe UI"/>
           <w:color w:val="24292F"/>
         </w:rPr>
-        <w:t xml:space="preserve"> distributed with a relatively slightly higher concentration in the eastern lakeside areas. Asians and Native Hawaiian and Pacific Islanders are relatively densely populated in the north than the south. </w:t>
-      </w:r>
-      <w:r>
-        <w:rPr>
-          <w:rFonts w:ascii="Segoe UI" w:eastAsia="Times New Roman" w:hAnsi="Segoe UI" w:cs="Segoe UI"/>
-          <w:color w:val="24292F"/>
-        </w:rPr>
-        <w:t xml:space="preserve">Hispanic are relatively densely populated in the western </w:t>
+        <w:t xml:space="preserve"> distributed with a relatively slightly higher concentration in the eastern lakeside areas. </w:t>
       </w:r>
       <w:r>
         <w:rPr>
@@ -883,7 +924,14 @@
           <w:color w:val="24292F"/>
         </w:rPr>
         <w:lastRenderedPageBreak/>
-        <w:t>communities than the east. The eastern communities also seem to have a relatively higher GINI than the west. Median income is relatively higher for the north parts of Chicago than the south. Income through public assistance is however higher for the south whereas income with no public assistance is higher for the north. Education level is higher for the north and lower for the south. Male population is slightly higher in the north</w:t>
+        <w:t xml:space="preserve">Asians and Native Hawaiian and Pacific Islanders are relatively densely populated in the north than the south. </w:t>
+      </w:r>
+      <w:r>
+        <w:rPr>
+          <w:rFonts w:ascii="Segoe UI" w:eastAsia="Times New Roman" w:hAnsi="Segoe UI" w:cs="Segoe UI"/>
+          <w:color w:val="24292F"/>
+        </w:rPr>
+        <w:t>Hispanic are relatively densely populated in the western communities than the east. The eastern communities also seem to have a relatively higher GINI than the west. Median income is relatively higher for the north parts of Chicago than the south. Income through public assistance is however higher for the south whereas income with no public assistance is higher for the north. Education level is higher for the north and lower for the south. Male population is slightly higher in the north</w:t>
       </w:r>
       <w:r>
         <w:rPr>
@@ -1322,6 +1370,7 @@
           <w:rFonts w:ascii="Segoe UI" w:eastAsia="Times New Roman" w:hAnsi="Segoe UI" w:cs="Segoe UI"/>
           <w:color w:val="24292F"/>
         </w:rPr>
+        <w:lastRenderedPageBreak/>
         <w:t xml:space="preserve">The response time for requests of type Building Violation is longer for communities with </w:t>
       </w:r>
       <w:r>
@@ -1357,15 +1406,7 @@
           <w:rFonts w:ascii="Segoe UI" w:eastAsia="Times New Roman" w:hAnsi="Segoe UI" w:cs="Segoe UI"/>
           <w:color w:val="24292F"/>
         </w:rPr>
-        <w:t xml:space="preserve">as compared to those with higher black population share </w:t>
-      </w:r>
-      <w:r>
-        <w:rPr>
-          <w:rFonts w:ascii="Segoe UI" w:eastAsia="Times New Roman" w:hAnsi="Segoe UI" w:cs="Segoe UI"/>
-          <w:color w:val="24292F"/>
-        </w:rPr>
-        <w:lastRenderedPageBreak/>
-        <w:t>whereas it’s longer for communities with higher Hispanic population share</w:t>
+        <w:t>as compared to those with higher black population share whereas it’s longer for communities with higher Hispanic population share</w:t>
       </w:r>
       <w:r>
         <w:rPr>

</xml_diff>